<commit_message>
fix name according to BSU order
</commit_message>
<xml_diff>
--- a/tex/task-v2.docx
+++ b/tex/task-v2.docx
@@ -145,10 +145,8 @@
       </w:pPr>
       <w:r>
         <w:rPr>
-          <w:b/>
-          <w:bCs/>
-          <w:sz w:val="32"/>
-          <w:szCs w:val="32"/>
+          <w:rFonts w:ascii="Times New Roman" w:hAnsi="Times New Roman"/>
+          <w:lang w:val="ru-RU"/>
         </w:rPr>
       </w:r>
     </w:p>
@@ -189,10 +187,8 @@
       </w:pPr>
       <w:r>
         <w:rPr>
-          <w:b w:val="false"/>
-          <w:bCs w:val="false"/>
-          <w:sz w:val="28"/>
-          <w:szCs w:val="28"/>
+          <w:rFonts w:ascii="Times New Roman" w:hAnsi="Times New Roman"/>
+          <w:lang w:val="ru-RU"/>
         </w:rPr>
       </w:r>
     </w:p>
@@ -222,7 +218,7 @@
           <w:szCs w:val="28"/>
           <w:lang w:val="ru-RU"/>
         </w:rPr>
-        <w:t>Тема: «Построение оптимальных планов экспериментов для линейной множественной регрессии с гетероскедастическими наблюденями».</w:t>
+        <w:t>Тема: «Точные Д-оптимальные планы экспериментов для линейной множественной регрессии с неравноточными наблюдениями».</w:t>
       </w:r>
     </w:p>
     <w:p>
@@ -252,33 +248,7 @@
           <w:szCs w:val="28"/>
           <w:lang w:val="ru-RU"/>
         </w:rPr>
-        <w:t>Срок представления дипломной работы к защите</w:t>
-      </w:r>
-      <w:r>
-        <w:rPr>
-          <w:rStyle w:val="BookTitle"/>
-          <w:rFonts w:cs="Times New Roman" w:ascii="Times New Roman" w:hAnsi="Times New Roman"/>
-          <w:b w:val="false"/>
-          <w:caps w:val="false"/>
-          <w:smallCaps w:val="false"/>
-          <w:sz w:val="28"/>
-          <w:szCs w:val="28"/>
-          <w:lang w:val="ru-RU"/>
-        </w:rPr>
-        <w:t>:</w:t>
-      </w:r>
-      <w:r>
-        <w:rPr>
-          <w:rStyle w:val="BookTitle"/>
-          <w:rFonts w:cs="Times New Roman" w:ascii="Times New Roman" w:hAnsi="Times New Roman"/>
-          <w:b w:val="false"/>
-          <w:caps w:val="false"/>
-          <w:smallCaps w:val="false"/>
-          <w:sz w:val="28"/>
-          <w:szCs w:val="28"/>
-          <w:lang w:val="ru-RU"/>
-        </w:rPr>
-        <w:t xml:space="preserve"> </w:t>
+        <w:t xml:space="preserve">Срок представления дипломной работы к защите: </w:t>
       </w:r>
       <w:r>
         <w:rPr>
@@ -492,43 +462,7 @@
           <w:szCs w:val="28"/>
           <w:lang w:val="ru-RU"/>
         </w:rPr>
-        <w:t xml:space="preserve">оптимальные планы экспериментов для модели линейной множественной регрессии с неравноточными наблюдениями </w:t>
-      </w:r>
-      <w:r>
-        <w:rPr>
-          <w:rFonts w:ascii="Times New Roman" w:hAnsi="Times New Roman"/>
-          <w:sz w:val="28"/>
-          <w:szCs w:val="28"/>
-          <w:lang w:val="ru-RU"/>
-        </w:rPr>
-        <w:t xml:space="preserve">для случая </w:t>
-      </w:r>
-      <w:r>
-        <w:rPr>
-          <w:rFonts w:ascii="Times New Roman" w:hAnsi="Times New Roman"/>
-          <w:sz w:val="28"/>
-          <w:szCs w:val="28"/>
-          <w:lang w:val="ru-RU"/>
-        </w:rPr>
-        <w:t>2 и 3 независи</w:t>
-      </w:r>
-      <w:r>
-        <w:rPr>
-          <w:rFonts w:ascii="Times New Roman" w:hAnsi="Times New Roman"/>
-          <w:sz w:val="28"/>
-          <w:szCs w:val="28"/>
-          <w:lang w:val="ru-RU"/>
-        </w:rPr>
-        <w:t>мых переменных</w:t>
-      </w:r>
-      <w:r>
-        <w:rPr>
-          <w:rFonts w:ascii="Times New Roman" w:hAnsi="Times New Roman"/>
-          <w:sz w:val="28"/>
-          <w:szCs w:val="28"/>
-          <w:lang w:val="ru-RU"/>
-        </w:rPr>
-        <w:t>.</w:t>
+        <w:t>оптимальные планы экспериментов для модели линейной множественной регрессии с неравноточными наблюдениями для случая 2 и 3 независимых переменных.</w:t>
       </w:r>
     </w:p>
     <w:p>
@@ -638,41 +572,39 @@
       </w:pPr>
       <w:r>
         <w:rPr>
-          <w:rFonts w:ascii="Times New Roman" w:hAnsi="Times New Roman"/>
-          <w:sz w:val="28"/>
-          <w:szCs w:val="28"/>
-          <w:lang w:val="en-US"/>
-        </w:rPr>
-      </w:r>
-    </w:p>
-    <w:p>
-      <w:pPr>
-        <w:pStyle w:val="ListParagraph"/>
-        <w:bidi w:val="0"/>
-        <w:spacing w:lineRule="auto" w:line="276"/>
-        <w:ind w:hanging="0"/>
-        <w:jc w:val="left"/>
-        <w:rPr>
-          <w:rFonts w:ascii="Times New Roman" w:hAnsi="Times New Roman" w:cs="Times New Roman"/>
-          <w:sz w:val="28"/>
-          <w:szCs w:val="28"/>
-        </w:rPr>
-      </w:pPr>
-      <w:r>
-        <w:rPr>
-          <w:rFonts w:ascii="Times New Roman" w:hAnsi="Times New Roman"/>
-          <w:sz w:val="28"/>
-          <w:szCs w:val="28"/>
-          <w:lang w:val="en-US"/>
-        </w:rPr>
-      </w:r>
-    </w:p>
-    <w:p>
-      <w:pPr>
-        <w:pStyle w:val="ListParagraph"/>
-        <w:bidi w:val="0"/>
-        <w:spacing w:lineRule="auto" w:line="276"/>
-        <w:ind w:hanging="0"/>
+          <w:rFonts w:cs="Times New Roman" w:ascii="Times New Roman" w:hAnsi="Times New Roman"/>
+          <w:sz w:val="28"/>
+          <w:szCs w:val="28"/>
+        </w:rPr>
+      </w:r>
+    </w:p>
+    <w:p>
+      <w:pPr>
+        <w:pStyle w:val="ListParagraph"/>
+        <w:bidi w:val="0"/>
+        <w:spacing w:lineRule="auto" w:line="276"/>
+        <w:ind w:left="720" w:hanging="0"/>
+        <w:jc w:val="left"/>
+        <w:rPr>
+          <w:rFonts w:ascii="Times New Roman" w:hAnsi="Times New Roman" w:cs="Times New Roman"/>
+          <w:sz w:val="28"/>
+          <w:szCs w:val="28"/>
+        </w:rPr>
+      </w:pPr>
+      <w:r>
+        <w:rPr>
+          <w:rFonts w:cs="Times New Roman" w:ascii="Times New Roman" w:hAnsi="Times New Roman"/>
+          <w:sz w:val="28"/>
+          <w:szCs w:val="28"/>
+        </w:rPr>
+      </w:r>
+    </w:p>
+    <w:p>
+      <w:pPr>
+        <w:pStyle w:val="ListParagraph"/>
+        <w:bidi w:val="0"/>
+        <w:spacing w:lineRule="auto" w:line="276"/>
+        <w:ind w:left="720" w:hanging="0"/>
         <w:jc w:val="left"/>
         <w:rPr>
           <w:rFonts w:ascii="Times New Roman" w:hAnsi="Times New Roman" w:cs="Times New Roman"/>
@@ -689,39 +621,36 @@
         </w:rPr>
         <w:t>Руководитель дипломной работы</w:t>
         <w:tab/>
-        <w:t xml:space="preserve"> ______________________</w:t>
-        <w:tab/>
-        <w:t>В. П. Кирлица</w:t>
-      </w:r>
-    </w:p>
-    <w:p>
-      <w:pPr>
-        <w:pStyle w:val="ListParagraph"/>
-        <w:bidi w:val="0"/>
-        <w:spacing w:lineRule="auto" w:line="276"/>
-        <w:ind w:hanging="0"/>
-        <w:jc w:val="left"/>
-        <w:rPr>
-          <w:rFonts w:ascii="Times New Roman" w:hAnsi="Times New Roman" w:cs="Times New Roman"/>
-          <w:sz w:val="28"/>
-          <w:szCs w:val="28"/>
-        </w:rPr>
-      </w:pPr>
-      <w:r>
-        <w:rPr>
-          <w:rFonts w:ascii="Times New Roman" w:hAnsi="Times New Roman"/>
-          <w:sz w:val="28"/>
-          <w:szCs w:val="28"/>
-          <w:lang w:val="en-US"/>
-        </w:rPr>
-      </w:r>
-    </w:p>
-    <w:p>
-      <w:pPr>
-        <w:pStyle w:val="ListParagraph"/>
-        <w:bidi w:val="0"/>
-        <w:spacing w:lineRule="auto" w:line="276"/>
-        <w:ind w:hanging="0"/>
+        <w:t xml:space="preserve"> __________________ В. П. Кирлица</w:t>
+      </w:r>
+    </w:p>
+    <w:p>
+      <w:pPr>
+        <w:pStyle w:val="ListParagraph"/>
+        <w:bidi w:val="0"/>
+        <w:spacing w:lineRule="auto" w:line="276"/>
+        <w:ind w:left="720" w:hanging="0"/>
+        <w:jc w:val="left"/>
+        <w:rPr>
+          <w:rFonts w:ascii="Times New Roman" w:hAnsi="Times New Roman" w:cs="Times New Roman"/>
+          <w:sz w:val="28"/>
+          <w:szCs w:val="28"/>
+        </w:rPr>
+      </w:pPr>
+      <w:r>
+        <w:rPr>
+          <w:rFonts w:cs="Times New Roman" w:ascii="Times New Roman" w:hAnsi="Times New Roman"/>
+          <w:sz w:val="28"/>
+          <w:szCs w:val="28"/>
+        </w:rPr>
+      </w:r>
+    </w:p>
+    <w:p>
+      <w:pPr>
+        <w:pStyle w:val="ListParagraph"/>
+        <w:bidi w:val="0"/>
+        <w:spacing w:lineRule="auto" w:line="276"/>
+        <w:ind w:left="720" w:hanging="0"/>
         <w:jc w:val="left"/>
         <w:rPr>
           <w:rFonts w:ascii="Times New Roman" w:hAnsi="Times New Roman" w:cs="Times New Roman"/>
@@ -738,7 +667,7 @@
         </w:rPr>
         <w:t>Задание принял к исполнению</w:t>
         <w:tab/>
-        <w:t>_______________________</w:t>
+        <w:t>___________________</w:t>
         <w:tab/>
         <w:t>С. Б. Карасик</w:t>
       </w:r>
@@ -748,7 +677,7 @@
         <w:pStyle w:val="ListParagraph"/>
         <w:bidi w:val="0"/>
         <w:spacing w:lineRule="auto" w:line="276"/>
-        <w:ind w:hanging="0"/>
+        <w:ind w:left="720" w:hanging="0"/>
         <w:jc w:val="right"/>
         <w:rPr>
           <w:rFonts w:ascii="Times New Roman" w:hAnsi="Times New Roman" w:cs="Times New Roman"/>
@@ -758,19 +687,18 @@
       </w:pPr>
       <w:r>
         <w:rPr>
-          <w:rFonts w:ascii="Times New Roman" w:hAnsi="Times New Roman"/>
-          <w:sz w:val="28"/>
-          <w:szCs w:val="28"/>
-          <w:lang w:val="en-US"/>
-        </w:rPr>
-      </w:r>
-    </w:p>
-    <w:p>
-      <w:pPr>
-        <w:pStyle w:val="ListParagraph"/>
-        <w:bidi w:val="0"/>
-        <w:spacing w:lineRule="auto" w:line="276"/>
-        <w:ind w:hanging="0"/>
+          <w:rFonts w:cs="Times New Roman" w:ascii="Times New Roman" w:hAnsi="Times New Roman"/>
+          <w:sz w:val="28"/>
+          <w:szCs w:val="28"/>
+        </w:rPr>
+      </w:r>
+    </w:p>
+    <w:p>
+      <w:pPr>
+        <w:pStyle w:val="ListParagraph"/>
+        <w:bidi w:val="0"/>
+        <w:spacing w:lineRule="auto" w:line="276"/>
+        <w:ind w:left="720" w:hanging="0"/>
         <w:jc w:val="left"/>
         <w:rPr>
           <w:rFonts w:ascii="Times New Roman" w:hAnsi="Times New Roman" w:cs="Times New Roman"/>
@@ -831,11 +759,11 @@
     <w:sectPr>
       <w:type w:val="nextPage"/>
       <w:pgSz w:w="12240" w:h="15840"/>
-      <w:pgMar w:left="1134" w:right="1134" w:header="0" w:top="1134" w:footer="0" w:bottom="1134" w:gutter="0"/>
+      <w:pgMar w:left="1701" w:right="567" w:header="0" w:top="1134" w:footer="0" w:bottom="1134" w:gutter="0"/>
       <w:pgNumType w:fmt="decimal"/>
       <w:formProt w:val="false"/>
       <w:textDirection w:val="lrTb"/>
-      <w:docGrid w:type="default" w:linePitch="312" w:charSpace="4294961151"/>
+      <w:docGrid w:type="default" w:linePitch="312" w:charSpace="0"/>
     </w:sectPr>
   </w:body>
 </w:document>
@@ -891,6 +819,7 @@
       </w:pPr>
       <w:rPr>
         <w:rFonts w:ascii="Symbol" w:hAnsi="Symbol" w:cs="Symbol" w:hint="default"/>
+        <w:rFonts w:cs="Symbol"/>
       </w:rPr>
     </w:lvl>
     <w:lvl w:ilvl="4">
@@ -906,6 +835,7 @@
       </w:pPr>
       <w:rPr>
         <w:rFonts w:ascii="Symbol" w:hAnsi="Symbol" w:cs="Symbol" w:hint="default"/>
+        <w:rFonts w:cs="Symbol"/>
       </w:rPr>
     </w:lvl>
     <w:lvl w:ilvl="5">
@@ -921,6 +851,7 @@
       </w:pPr>
       <w:rPr>
         <w:rFonts w:ascii="Symbol" w:hAnsi="Symbol" w:cs="Symbol" w:hint="default"/>
+        <w:rFonts w:cs="Symbol"/>
       </w:rPr>
     </w:lvl>
     <w:lvl w:ilvl="6">
@@ -936,6 +867,7 @@
       </w:pPr>
       <w:rPr>
         <w:rFonts w:ascii="Symbol" w:hAnsi="Symbol" w:cs="Symbol" w:hint="default"/>
+        <w:rFonts w:cs="Symbol"/>
       </w:rPr>
     </w:lvl>
     <w:lvl w:ilvl="7">
@@ -951,6 +883,7 @@
       </w:pPr>
       <w:rPr>
         <w:rFonts w:ascii="Symbol" w:hAnsi="Symbol" w:cs="Symbol" w:hint="default"/>
+        <w:rFonts w:cs="Symbol"/>
       </w:rPr>
     </w:lvl>
     <w:lvl w:ilvl="8">
@@ -966,6 +899,7 @@
       </w:pPr>
       <w:rPr>
         <w:rFonts w:ascii="Symbol" w:hAnsi="Symbol" w:cs="Symbol" w:hint="default"/>
+        <w:rFonts w:cs="Symbol"/>
       </w:rPr>
     </w:lvl>
   </w:abstractNum>
@@ -1077,14 +1011,12 @@
       <w:rPr>
         <w:rFonts w:ascii="Liberation Serif" w:hAnsi="Liberation Serif" w:eastAsia="NSimSun" w:cs="Arial"/>
         <w:kern w:val="2"/>
-        <w:sz w:val="24"/>
         <w:szCs w:val="24"/>
         <w:lang w:val="en-US" w:eastAsia="zh-CN" w:bidi="hi-IN"/>
       </w:rPr>
     </w:rPrDefault>
     <w:pPrDefault>
       <w:pPr>
-        <w:widowControl/>
         <w:suppressAutoHyphens w:val="true"/>
       </w:pPr>
     </w:pPrDefault>
@@ -1094,7 +1026,10 @@
     <w:qFormat/>
     <w:pPr>
       <w:widowControl/>
+      <w:suppressAutoHyphens w:val="true"/>
       <w:bidi w:val="0"/>
+      <w:spacing w:before="0" w:after="0"/>
+      <w:jc w:val="left"/>
     </w:pPr>
     <w:rPr>
       <w:rFonts w:ascii="Liberation Serif" w:hAnsi="Liberation Serif" w:eastAsia="NSimSun" w:cs="Arial"/>

</xml_diff>